<commit_message>
actual working r list
</commit_message>
<xml_diff>
--- a/p1/Exercise 1.docx
+++ b/p1/Exercise 1.docx
@@ -9,7 +9,15 @@
     </w:p>
     <w:p>
       <w:r>
-        <w:t xml:space="preserve">10^12 calculations would have to be made and since we are able to calculate at 10^6/s 9*(10^11)/(10^6) </w:t>
+        <w:t>9*(10^11</w:t>
+      </w:r>
+      <w:r>
+        <w:t xml:space="preserve">) </w:t>
+      </w:r>
+      <w:bookmarkStart w:id="0" w:name="_GoBack"/>
+      <w:bookmarkEnd w:id="0"/>
+      <w:r>
+        <w:t xml:space="preserve">calculations would have to be made and since we are able to calculate at 10^6/s 9*(10^11)/(10^6) </w:t>
       </w:r>
       <w:r>
         <w:rPr>
@@ -88,8 +96,6 @@
       <w:r>
         <w:t>bytes of memory. This is about 300 gigabytes which would cost about 500SEK.</w:t>
       </w:r>
-      <w:bookmarkStart w:id="0" w:name="_GoBack"/>
-      <w:bookmarkEnd w:id="0"/>
     </w:p>
     <w:sectPr>
       <w:pgSz w:w="12240" w:h="15840"/>

</xml_diff>